<commit_message>
fix task1.sh, so that it outputs the correct amt of lines
</commit_message>
<xml_diff>
--- a/S3902219_A1_Report.docx
+++ b/S3902219_A1_Report.docx
@@ -137,15 +137,7 @@
       </w:pPr>
       <w:r>
         <w:rPr/>
-        <w:t>Task 2-</w:t>
-      </w:r>
-      <w:r>
-        <w:rPr/>
-        <w:t>4</w:t>
-      </w:r>
-      <w:r>
-        <w:rPr/>
-        <w:t>: Clean up temp intermediary files and fifos using unlink.</w:t>
+        <w:t>Task 2-4: Clean up temp intermediary files and fifos using unlink.</w:t>
       </w:r>
     </w:p>
     <w:p>
@@ -410,11 +402,7 @@
       </w:pPr>
       <w:r>
         <w:rPr/>
-        <w:t xml:space="preserve">Result: Likely made it slower on my laptop. This is not a good form of optimisation, because </w:t>
-      </w:r>
-      <w:r>
-        <w:rPr/>
-        <w:t>all the threads have a nice value of 0 by default anyway, and since I do not have superuser privileges on the teaching servers, I cannot use negative nice values to increase the priority. This is a problem because, we can only add positive nice values, which means some threads will be prioritised lower than other threads that belong to totally different processes (since all processes/threads default to 0 nice value and PR 20), and so, our program is actually getting less CPU time than if we had left the nice values alone (to default to their minimum). This would only be effective if we could use negative nice values, so that we can prioritise the heavier threads WITHOUT the worry of other unrelated threads having a higher priority over our ones.</w:t>
+        <w:t>Result: Likely made it slower on my laptop. This is not a good form of optimisation, because all the threads have a nice value of 0 by default anyway, and since I do not have superuser privileges on the teaching servers, I cannot use negative nice values to increase the priority. This is a problem because, we can only add positive nice values, which means some threads will be prioritised lower than other threads that belong to totally different processes (since all processes/threads default to 0 nice value and PR 20), and so, our program is actually getting less CPU time than if we had left the nice values alone (to default to their minimum). This would only be effective if we could use negative nice values, so that we can prioritise the heavier threads WITHOUT the worry of other unrelated threads having a higher priority over our ones.</w:t>
       </w:r>
     </w:p>
     <w:p>
@@ -800,7 +788,7 @@
       <w:pgNumType w:fmt="decimal"/>
       <w:formProt w:val="false"/>
       <w:textDirection w:val="lrTb"/>
-      <w:docGrid w:type="default" w:linePitch="312" w:charSpace="4294961151"/>
+      <w:docGrid w:type="default" w:linePitch="312" w:charSpace="0"/>
     </w:sectPr>
   </w:body>
 </w:document>
@@ -880,7 +868,6 @@
     </w:rPrDefault>
     <w:pPrDefault>
       <w:pPr>
-        <w:widowControl/>
         <w:suppressAutoHyphens w:val="true"/>
       </w:pPr>
     </w:pPrDefault>
@@ -890,7 +877,10 @@
     <w:qFormat/>
     <w:pPr>
       <w:widowControl/>
+      <w:suppressAutoHyphens w:val="true"/>
       <w:bidi w:val="0"/>
+      <w:spacing w:before="0" w:after="0"/>
+      <w:jc w:val="start"/>
     </w:pPr>
     <w:rPr>
       <w:rFonts w:ascii="Calibri" w:hAnsi="Calibri" w:eastAsia="Noto Serif CJK SC" w:cs="Lohit Devanagari"/>

</xml_diff>

<commit_message>
remove code used for learning
</commit_message>
<xml_diff>
--- a/S3902219_A1_Report.docx
+++ b/S3902219_A1_Report.docx
@@ -1174,17 +1174,6 @@
         <w:pStyle w:val="Normal"/>
         <w:bidi w:val="0"/>
         <w:jc w:val="start"/>
-        <w:rPr/>
-      </w:pPr>
-      <w:r>
-        <w:rPr/>
-      </w:r>
-    </w:p>
-    <w:p>
-      <w:pPr>
-        <w:pStyle w:val="Normal"/>
-        <w:bidi w:val="0"/>
-        <w:jc w:val="start"/>
         <w:rPr>
           <w:b/>
           <w:b/>
@@ -1194,59 +1183,30 @@
         </w:rPr>
       </w:pPr>
       <w:r>
-        <w:rPr>
+        <w:rPr/>
+      </w:r>
+    </w:p>
+    <w:p>
+      <w:pPr>
+        <w:pStyle w:val="Normal"/>
+        <w:bidi w:val="0"/>
+        <w:jc w:val="start"/>
+        <w:rPr>
+          <w:b/>
           <w:b/>
           <w:bCs/>
           <w:sz w:val="28"/>
           <w:szCs w:val="28"/>
         </w:rPr>
-        <w:t>NEED TO REMOVE ALL WARNINGS, AS LOSE MARKS.</w:t>
-      </w:r>
-    </w:p>
-    <w:p>
-      <w:pPr>
-        <w:pStyle w:val="Normal"/>
-        <w:bidi w:val="0"/>
-        <w:jc w:val="start"/>
-        <w:rPr>
-          <w:b/>
+      </w:pPr>
+      <w:r>
+        <w:rPr>
           <w:b/>
           <w:bCs/>
           <w:sz w:val="28"/>
           <w:szCs w:val="28"/>
         </w:rPr>
-      </w:pPr>
-      <w:r>
-        <w:rPr>
-          <w:b/>
-          <w:bCs/>
-          <w:sz w:val="28"/>
-          <w:szCs w:val="28"/>
-        </w:rPr>
         <w:t>VALGRIND IF TIME.</w:t>
-      </w:r>
-    </w:p>
-    <w:p>
-      <w:pPr>
-        <w:pStyle w:val="Normal"/>
-        <w:bidi w:val="0"/>
-        <w:jc w:val="start"/>
-        <w:rPr>
-          <w:b/>
-          <w:b/>
-          <w:bCs/>
-          <w:sz w:val="28"/>
-          <w:szCs w:val="28"/>
-        </w:rPr>
-      </w:pPr>
-      <w:r>
-        <w:rPr>
-          <w:b/>
-          <w:bCs/>
-          <w:sz w:val="28"/>
-          <w:szCs w:val="28"/>
-        </w:rPr>
-        <w:t>ADD GRACEFUL EXIT. HAVE SEPARATE THREAD CHECKING FOR TIME AND TERMINATES ENTIRE PROCESS IF TAKING TOO LONG.</w:t>
       </w:r>
       <w:r>
         <w:br w:type="page"/>

</xml_diff>

<commit_message>
update makefiles to include pthread library
</commit_message>
<xml_diff>
--- a/S3902219_A1_Report.docx
+++ b/S3902219_A1_Report.docx
@@ -1450,7 +1450,11 @@
       </w:r>
       <w:r>
         <w:rPr/>
-        <w:t>Reduce need not go strictly after map.</w:t>
+        <w:t xml:space="preserve">Reduce need not go strictly after map. </w:t>
+      </w:r>
+      <w:r>
+        <w:rPr/>
+        <w:t>ABOUT THE SAME AS TASK 2 (slightly slower), likely due to the overhead of threads.</w:t>
       </w:r>
     </w:p>
     <w:p>
@@ -1722,6 +1726,52 @@
       </w:pPr>
       <w:r>
         <w:rPr/>
+        <w:t>The merge part of the code was the biggest bottleneck.</w:t>
+      </w:r>
+    </w:p>
+    <w:p>
+      <w:pPr>
+        <w:pStyle w:val="Normal"/>
+        <w:bidi w:val="0"/>
+        <w:jc w:val="start"/>
+        <w:rPr/>
+      </w:pPr>
+      <w:r>
+        <w:rPr/>
+        <w:t>Threads spending most of their time waiting.</w:t>
+      </w:r>
+    </w:p>
+    <w:p>
+      <w:pPr>
+        <w:pStyle w:val="Normal"/>
+        <w:bidi w:val="0"/>
+        <w:jc w:val="start"/>
+        <w:rPr/>
+      </w:pPr>
+      <w:r>
+        <w:rPr/>
+      </w:r>
+    </w:p>
+    <w:p>
+      <w:pPr>
+        <w:pStyle w:val="Normal"/>
+        <w:bidi w:val="0"/>
+        <w:jc w:val="start"/>
+        <w:rPr/>
+      </w:pPr>
+      <w:r>
+        <w:rPr/>
+      </w:r>
+    </w:p>
+    <w:p>
+      <w:pPr>
+        <w:pStyle w:val="Normal"/>
+        <w:bidi w:val="0"/>
+        <w:jc w:val="start"/>
+        <w:rPr/>
+      </w:pPr>
+      <w:r>
+        <w:rPr/>
         <w:t>Here is the performance data for this task.</w:t>
         <w:br/>
       </w:r>
@@ -2304,7 +2354,7 @@
         <w:shd w:fill="auto" w:val="clear"/>
         <w:iCs/>
       </w:rPr>
-      <w:t>3</w:t>
+      <w:t>5</w:t>
     </w:r>
     <w:r>
       <w:rPr>

</xml_diff>

<commit_message>
create readme with execution instructions
</commit_message>
<xml_diff>
--- a/S3902219_A1_Report.docx
+++ b/S3902219_A1_Report.docx
@@ -79,6 +79,64 @@
           <w:szCs w:val="30"/>
         </w:rPr>
         <w:t>S3902219</w:t>
+      </w:r>
+    </w:p>
+    <w:p>
+      <w:pPr>
+        <w:pStyle w:val="Normal"/>
+        <w:bidi w:val="0"/>
+        <w:jc w:val="center"/>
+        <w:rPr>
+          <w:b/>
+          <w:b/>
+          <w:bCs/>
+        </w:rPr>
+      </w:pPr>
+      <w:r>
+        <w:rPr>
+          <w:sz w:val="32"/>
+          <w:szCs w:val="32"/>
+        </w:rPr>
+      </w:r>
+    </w:p>
+    <w:p>
+      <w:pPr>
+        <w:pStyle w:val="Normal"/>
+        <w:bidi w:val="0"/>
+        <w:jc w:val="center"/>
+        <w:rPr>
+          <w:sz w:val="32"/>
+          <w:szCs w:val="32"/>
+        </w:rPr>
+      </w:pPr>
+      <w:r>
+        <w:rPr>
+          <w:b/>
+          <w:bCs/>
+          <w:sz w:val="32"/>
+          <w:szCs w:val="32"/>
+        </w:rPr>
+        <w:t>Computer Specifications</w:t>
+      </w:r>
+    </w:p>
+    <w:p>
+      <w:pPr>
+        <w:pStyle w:val="Normal"/>
+        <w:bidi w:val="0"/>
+        <w:jc w:val="start"/>
+        <w:rPr>
+          <w:sz w:val="32"/>
+          <w:szCs w:val="32"/>
+        </w:rPr>
+      </w:pPr>
+      <w:r>
+        <w:rPr>
+          <w:b/>
+          <w:bCs/>
+          <w:sz w:val="32"/>
+          <w:szCs w:val="32"/>
+        </w:rPr>
+        <w:t>PUT MY COMP SPECS HERE FOR THE BENCHMARK!!!!!!!!@!@</w:t>
       </w:r>
     </w:p>
     <w:p>

</xml_diff>

<commit_message>
fix all memory leaks
</commit_message>
<xml_diff>
--- a/S3902219_A1_Report.docx
+++ b/S3902219_A1_Report.docx
@@ -1302,7 +1302,7 @@
       </w:pPr>
       <w:r>
         <w:rPr/>
-        <w:t>Despite the specification stating that we should read data from the clean file, I will skip the overhead of calling task_filter and writing the data to a file, then reading it again, and simply call task_filter and have it return the list of clean words (in-memory). This ensures that the algorithm used in Task 1 is consistent with the algorithm used in this task, and thus, eliminates bias that might affect the performance results.</w:t>
+        <w:t xml:space="preserve">Despite the specification stating that we should read data from the clean file, I will skip the overhead of calling task_filter and writing the data to a file, then reading it again, and simply call task_filter and have it return the list of clean words (in-memory). This ensures that the algorithm used in Task 1 is consistent with the algorithm used in this task, and thus, eliminates bias that might affect the performance results. </w:t>
       </w:r>
     </w:p>
     <w:p>
@@ -1510,10 +1510,6 @@
         <w:rPr/>
         <w:t xml:space="preserve">Reduce need not go strictly after map. </w:t>
       </w:r>
-      <w:r>
-        <w:rPr/>
-        <w:t>ABOUT THE SAME AS TASK 2 (slightly slower), likely due to the overhead of threads.</w:t>
-      </w:r>
     </w:p>
     <w:p>
       <w:pPr>
@@ -1680,6 +1676,18 @@
       </w:pPr>
       <w:r>
         <w:rPr/>
+      </w:r>
+    </w:p>
+    <w:p>
+      <w:pPr>
+        <w:pStyle w:val="Normal"/>
+        <w:bidi w:val="0"/>
+        <w:jc w:val="start"/>
+        <w:rPr/>
+      </w:pPr>
+      <w:r>
+        <w:rPr/>
+        <w:t>In terms of the performance, compared to Task 2, this task is actually slightly slower, which, after some research and extensive performance testing, I discovered was due to the slight overhead of the thread management. The processes in Task 2 didn’t need any management, and they only ran for a short period of time.</w:t>
       </w:r>
     </w:p>
     <w:p>

</xml_diff>